<commit_message>
Correction of ambiguous cases: rot 7 not 2  for s=4. Printout of number of disambiguations every 10 steps. [Disambiguation only used for selection 8-15]
</commit_message>
<xml_diff>
--- a/docs/Genetic Game of Life v3.docx
+++ b/docs/Genetic Game of Life v3.docx
@@ -81,10 +81,7 @@
         <w:t xml:space="preserve"> cellular automata (CA) </w:t>
       </w:r>
       <w:r>
-        <w:t xml:space="preserve">with various symmetries, starting with the </w:t>
-      </w:r>
-      <w:r>
-        <w:t xml:space="preserve">semi-totalistic rules </w:t>
+        <w:t xml:space="preserve">with various symmetries, starting with the semi-totalistic rules </w:t>
       </w:r>
       <w:r>
         <w:t xml:space="preserve">that include </w:t>
@@ -114,7 +111,7 @@
         <w:t xml:space="preserve">by </w:t>
       </w:r>
       <w:r>
-        <w:t xml:space="preserve">genetic information, </w:t>
+        <w:t xml:space="preserve">genetic information </w:t>
       </w:r>
       <w:r>
         <w:t>a</w:t>
@@ -221,7 +218,15 @@
         <w:t>evolution for four</w:t>
       </w:r>
       <w:r>
-        <w:t xml:space="preserve"> symmetr</w:t>
+        <w:t xml:space="preserve"> </w:t>
+      </w:r>
+      <w:r>
+        <w:t xml:space="preserve">successively more differentiated </w:t>
+      </w:r>
+      <w:bookmarkStart w:id="0" w:name="_GoBack"/>
+      <w:bookmarkEnd w:id="0"/>
+      <w:r>
+        <w:t>symmetr</w:t>
       </w:r>
       <w:r>
         <w:t>y cases in the nearest neighbour rule</w:t>
@@ -429,11 +434,11 @@
         <w:pStyle w:val="Heading1"/>
         <w:jc w:val="both"/>
       </w:pPr>
-      <w:bookmarkStart w:id="0" w:name="_Toc531555074"/>
+      <w:bookmarkStart w:id="1" w:name="_Toc531555074"/>
       <w:r>
         <w:t>Introduction</w:t>
       </w:r>
-      <w:bookmarkEnd w:id="0"/>
+      <w:bookmarkEnd w:id="1"/>
       <w:r>
         <w:t xml:space="preserve"> </w:t>
       </w:r>
@@ -1860,20 +1865,10 @@
           <w:i/>
           <w:iCs/>
         </w:rPr>
-        <w:t>t</w:t>
-      </w:r>
-      <w:r>
-        <w:rPr>
-          <w:i/>
-          <w:iCs/>
-        </w:rPr>
-        <w:t>+1</w:t>
-      </w:r>
-      <w:r>
-        <w:t>)</w:t>
-      </w:r>
-      <w:r>
-        <w:t xml:space="preserve"> </w:t>
+        <w:t>t+1</w:t>
+      </w:r>
+      <w:r>
+        <w:t xml:space="preserve">) </w:t>
       </w:r>
       <w:r>
         <w:t xml:space="preserve">of a cell </w:t>
@@ -2059,10 +2054,7 @@
         <w:t>t</w:t>
       </w:r>
       <w:r>
-        <w:t>)</w:t>
-      </w:r>
-      <w:r>
-        <w:t xml:space="preserve"> for</w:t>
+        <w:t>) for</w:t>
       </w:r>
       <w:r>
         <w:t xml:space="preserve"> </w:t>
@@ -2156,10 +2148,7 @@
         <w:t>t</w:t>
       </w:r>
       <w:r>
-        <w:t>)</w:t>
-      </w:r>
-      <w:r>
-        <w:t xml:space="preserve">. </w:t>
+        <w:t xml:space="preserve">). </w:t>
       </w:r>
       <w:r>
         <w:t>As in biology, we do indeed want to retain the distinct dependence on the central state</w:t>
@@ -2320,10 +2309,7 @@
       <w:proofErr w:type="spellEnd"/>
       <w:proofErr w:type="gramEnd"/>
       <w:r>
-        <w:t xml:space="preserve">) </w:t>
-      </w:r>
-      <w:r>
-        <w:t xml:space="preserve">= </w:t>
+        <w:t xml:space="preserve">) = </w:t>
       </w:r>
       <w:r>
         <w:t>(0</w:t>
@@ -2653,12 +2639,7 @@
         <w:jc w:val="both"/>
       </w:pPr>
       <w:r>
-        <w:t>Since the GoL starting from random compact patterns of live states almost certainly relaxes to a set of unconnected simple patterns or periodic structures, with new live states only being produced in a small number of contexts, it is not as it stands a good substrate for evolution. Genetic modifications that</w:t>
-      </w:r>
-      <w:bookmarkStart w:id="1" w:name="_GoBack"/>
-      <w:bookmarkEnd w:id="1"/>
-      <w:r>
-        <w:t xml:space="preserve"> reduce the number of configurations resulting in live states will further restrict the potential for ongoing evolution, which </w:t>
+        <w:t xml:space="preserve">Since the GoL starting from random compact patterns of live states almost certainly relaxes to a set of unconnected simple patterns or periodic structures, with new live states only being produced in a small number of contexts, it is not as it stands a good substrate for evolution. Genetic modifications that reduce the number of configurations resulting in live states will further restrict the potential for ongoing evolution, which </w:t>
       </w:r>
       <w:r>
         <w:t>require</w:t>
@@ -6767,13 +6748,7 @@
         <w:t>0</w:t>
       </w:r>
       <w:r>
-        <w:t>) then there are 8+8=16 distinguished states that may be independently part of an active next state ruleset.  Thus</w:t>
-      </w:r>
-      <w:r>
-        <w:t>,</w:t>
-      </w:r>
-      <w:r>
-        <w:t xml:space="preserve"> there are 2</w:t>
+        <w:t>) then there are 8+8=16 distinguished states that may be independently part of an active next state ruleset.  Thus, there are 2</w:t>
       </w:r>
       <w:r>
         <w:rPr>
@@ -7923,7 +7898,19 @@
         <w:rPr>
           <w:lang w:val="en-US"/>
         </w:rPr>
-        <w:t xml:space="preserve"> in total 54, or 52 excluding the s=0 case. The </w:t>
+        <w:t xml:space="preserve"> in total 54, or 52 excluding the s=0</w:t>
+      </w:r>
+      <w:r>
+        <w:rPr>
+          <w:lang w:val="en-US"/>
+        </w:rPr>
+        <w:t>,8</w:t>
+      </w:r>
+      <w:r>
+        <w:rPr>
+          <w:lang w:val="en-US"/>
+        </w:rPr>
+        <w:t xml:space="preserve"> case. The </w:t>
       </w:r>
       <w:r>
         <w:rPr>
@@ -11363,7 +11350,7 @@
     </w:rPrDefault>
     <w:pPrDefault/>
   </w:docDefaults>
-  <w:latentStyles w:defLockedState="0" w:defUIPriority="99" w:defSemiHidden="0" w:defUnhideWhenUsed="0" w:defQFormat="0" w:count="376">
+  <w:latentStyles w:defLockedState="0" w:defUIPriority="99" w:defSemiHidden="0" w:defUnhideWhenUsed="0" w:defQFormat="0" w:count="377">
     <w:lsdException w:name="Normal" w:uiPriority="0" w:qFormat="1"/>
     <w:lsdException w:name="heading 1" w:uiPriority="9" w:qFormat="1"/>
     <w:lsdException w:name="heading 2" w:semiHidden="1" w:uiPriority="9" w:unhideWhenUsed="1" w:qFormat="1"/>
@@ -11728,6 +11715,7 @@
     <w:lsdException w:name="Hashtag" w:semiHidden="1" w:unhideWhenUsed="1"/>
     <w:lsdException w:name="Unresolved Mention" w:semiHidden="1" w:unhideWhenUsed="1"/>
     <w:lsdException w:name="Smart Link" w:semiHidden="1" w:unhideWhenUsed="1"/>
+    <w:lsdException w:name="Smart Link Error" w:semiHidden="1" w:unhideWhenUsed="1"/>
   </w:latentStyles>
   <w:style w:type="paragraph" w:default="1" w:styleId="Normal">
     <w:name w:val="Normal"/>

</xml_diff>